<commit_message>
modify:180749104.docx: some certain criteria
</commit_message>
<xml_diff>
--- a/180749104.docx
+++ b/180749104.docx
@@ -24,7 +24,7 @@
     <w:p>
       <w:pPr>
         <w:rPr>
-          <w:rFonts w:ascii="Times New Roman" w:hAnsi="Times New Roman" w:cs="Times New Roman" w:hint="eastAsia"/>
+          <w:rFonts w:ascii="Times New Roman" w:hAnsi="Times New Roman" w:cs="Times New Roman"/>
           <w:sz w:val="24"/>
           <w:szCs w:val="24"/>
         </w:rPr>
@@ -117,6 +117,7 @@
         </w:rPr>
         <w:t>“</w:t>
       </w:r>
+      <w:proofErr w:type="spellStart"/>
       <w:r>
         <w:rPr>
           <w:rFonts w:ascii="Times New Roman" w:hAnsi="Times New Roman" w:cs="Times New Roman" w:hint="eastAsia"/>
@@ -125,6 +126,7 @@
         </w:rPr>
         <w:t>EmployeeNumber</w:t>
       </w:r>
+      <w:proofErr w:type="spellEnd"/>
       <w:r>
         <w:rPr>
           <w:rFonts w:ascii="Times New Roman" w:hAnsi="Times New Roman" w:cs="Times New Roman"/>
@@ -285,6 +287,7 @@
         </w:rPr>
         <w:t>“</w:t>
       </w:r>
+      <w:proofErr w:type="spellStart"/>
       <w:r>
         <w:rPr>
           <w:rFonts w:ascii="Times New Roman" w:hAnsi="Times New Roman" w:cs="Times New Roman" w:hint="eastAsia"/>
@@ -293,6 +296,7 @@
         </w:rPr>
         <w:t>YearsAtCompany</w:t>
       </w:r>
+      <w:proofErr w:type="spellEnd"/>
       <w:r>
         <w:rPr>
           <w:rFonts w:ascii="Times New Roman" w:hAnsi="Times New Roman" w:cs="Times New Roman"/>
@@ -669,6 +673,7 @@
         </w:rPr>
         <w:t>“</w:t>
       </w:r>
+      <w:proofErr w:type="spellStart"/>
       <w:r>
         <w:rPr>
           <w:rFonts w:ascii="Times New Roman" w:hAnsi="Times New Roman" w:cs="Times New Roman" w:hint="eastAsia"/>
@@ -677,6 +682,7 @@
         </w:rPr>
         <w:t>StartingSalary</w:t>
       </w:r>
+      <w:proofErr w:type="spellEnd"/>
       <w:r>
         <w:rPr>
           <w:rFonts w:ascii="Times New Roman" w:hAnsi="Times New Roman" w:cs="Times New Roman"/>
@@ -701,6 +707,7 @@
         </w:rPr>
         <w:t>“</w:t>
       </w:r>
+      <w:proofErr w:type="spellStart"/>
       <w:r>
         <w:rPr>
           <w:rFonts w:ascii="Times New Roman" w:hAnsi="Times New Roman" w:cs="Times New Roman" w:hint="eastAsia"/>
@@ -709,6 +716,7 @@
         </w:rPr>
         <w:t>CurrentSalary</w:t>
       </w:r>
+      <w:proofErr w:type="spellEnd"/>
       <w:r>
         <w:rPr>
           <w:rFonts w:ascii="Times New Roman" w:hAnsi="Times New Roman" w:cs="Times New Roman"/>
@@ -725,6 +733,7 @@
         </w:rPr>
         <w:t xml:space="preserve"> to avoid space, same as other field names follow the </w:t>
       </w:r>
+      <w:proofErr w:type="spellStart"/>
       <w:r>
         <w:rPr>
           <w:rFonts w:ascii="Times New Roman" w:hAnsi="Times New Roman" w:cs="Times New Roman" w:hint="eastAsia"/>
@@ -733,6 +742,7 @@
         </w:rPr>
         <w:t>CamelCase</w:t>
       </w:r>
+      <w:proofErr w:type="spellEnd"/>
       <w:r>
         <w:rPr>
           <w:rFonts w:ascii="Times New Roman" w:hAnsi="Times New Roman" w:cs="Times New Roman" w:hint="eastAsia"/>
@@ -745,7 +755,7 @@
     <w:p>
       <w:pPr>
         <w:rPr>
-          <w:rFonts w:ascii="Times New Roman" w:hAnsi="Times New Roman" w:cs="Times New Roman" w:hint="eastAsia"/>
+          <w:rFonts w:ascii="Times New Roman" w:hAnsi="Times New Roman" w:cs="Times New Roman"/>
           <w:sz w:val="24"/>
           <w:szCs w:val="24"/>
         </w:rPr>
@@ -754,7 +764,7 @@
     <w:p>
       <w:pPr>
         <w:rPr>
-          <w:rFonts w:ascii="Times New Roman" w:hAnsi="Times New Roman" w:cs="Times New Roman" w:hint="eastAsia"/>
+          <w:rFonts w:ascii="Times New Roman" w:hAnsi="Times New Roman" w:cs="Times New Roman"/>
           <w:sz w:val="24"/>
           <w:szCs w:val="24"/>
         </w:rPr>
@@ -957,8 +967,18 @@
           <w:sz w:val="24"/>
           <w:szCs w:val="24"/>
         </w:rPr>
-        <w:t>[table name] + Desc</w:t>
-      </w:r>
+        <w:t xml:space="preserve">[table name] + </w:t>
+      </w:r>
+      <w:proofErr w:type="spellStart"/>
+      <w:r>
+        <w:rPr>
+          <w:rFonts w:ascii="Times New Roman" w:hAnsi="Times New Roman" w:cs="Times New Roman" w:hint="eastAsia"/>
+          <w:sz w:val="24"/>
+          <w:szCs w:val="24"/>
+        </w:rPr>
+        <w:t>Desc</w:t>
+      </w:r>
+      <w:proofErr w:type="spellEnd"/>
       <w:r>
         <w:rPr>
           <w:rFonts w:ascii="Times New Roman" w:hAnsi="Times New Roman" w:cs="Times New Roman"/>
@@ -981,7 +1001,16 @@
           <w:sz w:val="24"/>
           <w:szCs w:val="24"/>
         </w:rPr>
-        <w:t>ake PerformaceRating</w:t>
+        <w:t xml:space="preserve">ake </w:t>
+      </w:r>
+      <w:proofErr w:type="spellStart"/>
+      <w:r>
+        <w:rPr>
+          <w:rFonts w:ascii="Times New Roman" w:hAnsi="Times New Roman" w:cs="Times New Roman" w:hint="eastAsia"/>
+          <w:sz w:val="24"/>
+          <w:szCs w:val="24"/>
+        </w:rPr>
+        <w:t>PerformaceRating</w:t>
       </w:r>
       <w:r>
         <w:rPr>
@@ -997,13 +1026,22 @@
           <w:sz w:val="24"/>
           <w:szCs w:val="24"/>
         </w:rPr>
-        <w:t>s design view as an example:</w:t>
+        <w:t>s</w:t>
+      </w:r>
+      <w:proofErr w:type="spellEnd"/>
+      <w:r>
+        <w:rPr>
+          <w:rFonts w:ascii="Times New Roman" w:hAnsi="Times New Roman" w:cs="Times New Roman" w:hint="eastAsia"/>
+          <w:sz w:val="24"/>
+          <w:szCs w:val="24"/>
+        </w:rPr>
+        <w:t xml:space="preserve"> design view as an example:</w:t>
       </w:r>
     </w:p>
     <w:p>
       <w:pPr>
         <w:rPr>
-          <w:rFonts w:ascii="Times New Roman" w:hAnsi="Times New Roman" w:cs="Times New Roman" w:hint="eastAsia"/>
+          <w:rFonts w:ascii="Times New Roman" w:hAnsi="Times New Roman" w:cs="Times New Roman"/>
           <w:sz w:val="24"/>
           <w:szCs w:val="24"/>
         </w:rPr>
@@ -1027,7 +1065,7 @@
           <w:p>
             <w:pPr>
               <w:rPr>
-                <w:rFonts w:ascii="Times New Roman" w:hAnsi="Times New Roman" w:cs="Times New Roman" w:hint="eastAsia"/>
+                <w:rFonts w:ascii="Times New Roman" w:hAnsi="Times New Roman" w:cs="Times New Roman"/>
                 <w:b/>
                 <w:szCs w:val="24"/>
               </w:rPr>
@@ -1049,7 +1087,7 @@
           <w:p>
             <w:pPr>
               <w:rPr>
-                <w:rFonts w:ascii="Times New Roman" w:hAnsi="Times New Roman" w:cs="Times New Roman" w:hint="eastAsia"/>
+                <w:rFonts w:ascii="Times New Roman" w:hAnsi="Times New Roman" w:cs="Times New Roman"/>
                 <w:b/>
                 <w:szCs w:val="24"/>
               </w:rPr>
@@ -1073,16 +1111,25 @@
           <w:p>
             <w:pPr>
               <w:rPr>
+                <w:rFonts w:ascii="Times New Roman" w:hAnsi="Times New Roman" w:cs="Times New Roman"/>
+                <w:szCs w:val="24"/>
+              </w:rPr>
+            </w:pPr>
+            <w:proofErr w:type="spellStart"/>
+            <w:r>
+              <w:rPr>
                 <w:rFonts w:ascii="Times New Roman" w:hAnsi="Times New Roman" w:cs="Times New Roman" w:hint="eastAsia"/>
                 <w:szCs w:val="24"/>
               </w:rPr>
-            </w:pPr>
+              <w:t>PerformanceRatingID</w:t>
+            </w:r>
+            <w:proofErr w:type="spellEnd"/>
             <w:r>
               <w:rPr>
                 <w:rFonts w:ascii="Times New Roman" w:hAnsi="Times New Roman" w:cs="Times New Roman" w:hint="eastAsia"/>
                 <w:szCs w:val="24"/>
               </w:rPr>
-              <w:t>PerformanceRatingID (PK)</w:t>
+              <w:t xml:space="preserve"> (PK)</w:t>
             </w:r>
           </w:p>
         </w:tc>
@@ -1093,7 +1140,7 @@
           <w:p>
             <w:pPr>
               <w:rPr>
-                <w:rFonts w:ascii="Times New Roman" w:hAnsi="Times New Roman" w:cs="Times New Roman" w:hint="eastAsia"/>
+                <w:rFonts w:ascii="Times New Roman" w:hAnsi="Times New Roman" w:cs="Times New Roman"/>
                 <w:szCs w:val="24"/>
               </w:rPr>
             </w:pPr>
@@ -1115,17 +1162,19 @@
           <w:p>
             <w:pPr>
               <w:rPr>
+                <w:rFonts w:ascii="Times New Roman" w:hAnsi="Times New Roman" w:cs="Times New Roman"/>
+                <w:szCs w:val="24"/>
+              </w:rPr>
+            </w:pPr>
+            <w:proofErr w:type="spellStart"/>
+            <w:r>
+              <w:rPr>
                 <w:rFonts w:ascii="Times New Roman" w:hAnsi="Times New Roman" w:cs="Times New Roman" w:hint="eastAsia"/>
                 <w:szCs w:val="24"/>
               </w:rPr>
-            </w:pPr>
-            <w:r>
-              <w:rPr>
-                <w:rFonts w:ascii="Times New Roman" w:hAnsi="Times New Roman" w:cs="Times New Roman" w:hint="eastAsia"/>
-                <w:szCs w:val="24"/>
-              </w:rPr>
               <w:t>PerformanceRatingDesc</w:t>
             </w:r>
+            <w:proofErr w:type="spellEnd"/>
           </w:p>
         </w:tc>
         <w:tc>
@@ -1135,7 +1184,7 @@
           <w:p>
             <w:pPr>
               <w:rPr>
-                <w:rFonts w:ascii="Times New Roman" w:hAnsi="Times New Roman" w:cs="Times New Roman" w:hint="eastAsia"/>
+                <w:rFonts w:ascii="Times New Roman" w:hAnsi="Times New Roman" w:cs="Times New Roman"/>
                 <w:szCs w:val="24"/>
               </w:rPr>
             </w:pPr>
@@ -1153,7 +1202,7 @@
     <w:p>
       <w:pPr>
         <w:rPr>
-          <w:rFonts w:ascii="Times New Roman" w:hAnsi="Times New Roman" w:cs="Times New Roman" w:hint="eastAsia"/>
+          <w:rFonts w:ascii="Times New Roman" w:hAnsi="Times New Roman" w:cs="Times New Roman"/>
           <w:sz w:val="24"/>
           <w:szCs w:val="24"/>
         </w:rPr>
@@ -1162,7 +1211,7 @@
     <w:p>
       <w:pPr>
         <w:rPr>
-          <w:rFonts w:ascii="Times New Roman" w:hAnsi="Times New Roman" w:cs="Times New Roman" w:hint="eastAsia"/>
+          <w:rFonts w:ascii="Times New Roman" w:hAnsi="Times New Roman" w:cs="Times New Roman"/>
           <w:sz w:val="24"/>
           <w:szCs w:val="24"/>
         </w:rPr>
@@ -1251,7 +1300,7 @@
     <w:p>
       <w:pPr>
         <w:rPr>
-          <w:rFonts w:ascii="Times New Roman" w:hAnsi="Times New Roman" w:cs="Times New Roman" w:hint="eastAsia"/>
+          <w:rFonts w:ascii="Times New Roman" w:hAnsi="Times New Roman" w:cs="Times New Roman"/>
           <w:sz w:val="24"/>
           <w:szCs w:val="24"/>
         </w:rPr>
@@ -1260,7 +1309,7 @@
     <w:p>
       <w:pPr>
         <w:rPr>
-          <w:rFonts w:ascii="Times New Roman" w:hAnsi="Times New Roman" w:cs="Times New Roman" w:hint="eastAsia"/>
+          <w:rFonts w:ascii="Times New Roman" w:hAnsi="Times New Roman" w:cs="Times New Roman"/>
           <w:b/>
           <w:sz w:val="24"/>
           <w:szCs w:val="24"/>
@@ -1279,7 +1328,7 @@
     <w:p>
       <w:pPr>
         <w:rPr>
-          <w:rFonts w:ascii="Times New Roman" w:hAnsi="Times New Roman" w:cs="Times New Roman" w:hint="eastAsia"/>
+          <w:rFonts w:ascii="Times New Roman" w:hAnsi="Times New Roman" w:cs="Times New Roman"/>
           <w:sz w:val="24"/>
           <w:szCs w:val="24"/>
         </w:rPr>
@@ -1328,7 +1377,7 @@
     <w:p>
       <w:pPr>
         <w:rPr>
-          <w:rFonts w:ascii="Times New Roman" w:hAnsi="Times New Roman" w:cs="Times New Roman" w:hint="eastAsia"/>
+          <w:rFonts w:ascii="Times New Roman" w:hAnsi="Times New Roman" w:cs="Times New Roman"/>
           <w:sz w:val="24"/>
           <w:szCs w:val="24"/>
         </w:rPr>
@@ -1533,13 +1582,23 @@
                 <w:szCs w:val="24"/>
               </w:rPr>
             </w:pPr>
-            <w:r>
-              <w:rPr>
-                <w:rFonts w:ascii="Times New Roman" w:hAnsi="Times New Roman" w:cs="Times New Roman"/>
-                <w:sz w:val="20"/>
-                <w:szCs w:val="24"/>
-              </w:rPr>
-              <w:t>EducationID (PK)</w:t>
+            <w:proofErr w:type="spellStart"/>
+            <w:r>
+              <w:rPr>
+                <w:rFonts w:ascii="Times New Roman" w:hAnsi="Times New Roman" w:cs="Times New Roman"/>
+                <w:sz w:val="20"/>
+                <w:szCs w:val="24"/>
+              </w:rPr>
+              <w:t>EducationID</w:t>
+            </w:r>
+            <w:proofErr w:type="spellEnd"/>
+            <w:r>
+              <w:rPr>
+                <w:rFonts w:ascii="Times New Roman" w:hAnsi="Times New Roman" w:cs="Times New Roman"/>
+                <w:sz w:val="20"/>
+                <w:szCs w:val="24"/>
+              </w:rPr>
+              <w:t xml:space="preserve"> (PK)</w:t>
             </w:r>
           </w:p>
         </w:tc>
@@ -1572,13 +1631,23 @@
                 <w:szCs w:val="24"/>
               </w:rPr>
             </w:pPr>
-            <w:r>
-              <w:rPr>
-                <w:rFonts w:ascii="Times New Roman" w:hAnsi="Times New Roman" w:cs="Times New Roman"/>
-                <w:sz w:val="20"/>
-                <w:szCs w:val="24"/>
-              </w:rPr>
-              <w:t>EnvironmentSatisfaction (FK)</w:t>
+            <w:proofErr w:type="spellStart"/>
+            <w:r>
+              <w:rPr>
+                <w:rFonts w:ascii="Times New Roman" w:hAnsi="Times New Roman" w:cs="Times New Roman"/>
+                <w:sz w:val="20"/>
+                <w:szCs w:val="24"/>
+              </w:rPr>
+              <w:t>EnvironmentSatisfaction</w:t>
+            </w:r>
+            <w:proofErr w:type="spellEnd"/>
+            <w:r>
+              <w:rPr>
+                <w:rFonts w:ascii="Times New Roman" w:hAnsi="Times New Roman" w:cs="Times New Roman"/>
+                <w:sz w:val="20"/>
+                <w:szCs w:val="24"/>
+              </w:rPr>
+              <w:t xml:space="preserve"> (FK)</w:t>
             </w:r>
           </w:p>
         </w:tc>
@@ -1594,6 +1663,7 @@
                 <w:szCs w:val="24"/>
               </w:rPr>
             </w:pPr>
+            <w:proofErr w:type="spellStart"/>
             <w:r>
               <w:rPr>
                 <w:rFonts w:ascii="Times New Roman" w:hAnsi="Times New Roman" w:cs="Times New Roman"/>
@@ -1602,6 +1672,7 @@
               </w:rPr>
               <w:t>EnvironmentSatisfaction</w:t>
             </w:r>
+            <w:proofErr w:type="spellEnd"/>
           </w:p>
         </w:tc>
         <w:tc>
@@ -1616,21 +1687,23 @@
                 <w:szCs w:val="24"/>
               </w:rPr>
             </w:pPr>
-            <w:r>
-              <w:rPr>
-                <w:rFonts w:ascii="Times New Roman" w:hAnsi="Times New Roman" w:cs="Times New Roman"/>
-                <w:sz w:val="20"/>
-                <w:szCs w:val="24"/>
-              </w:rPr>
-              <w:t>EnvironmentSatisfaction</w:t>
-            </w:r>
-            <w:r>
-              <w:rPr>
-                <w:rFonts w:ascii="Times New Roman" w:hAnsi="Times New Roman" w:cs="Times New Roman"/>
-                <w:sz w:val="20"/>
-                <w:szCs w:val="24"/>
-              </w:rPr>
-              <w:t>ID (PK)</w:t>
+            <w:proofErr w:type="spellStart"/>
+            <w:r>
+              <w:rPr>
+                <w:rFonts w:ascii="Times New Roman" w:hAnsi="Times New Roman" w:cs="Times New Roman"/>
+                <w:sz w:val="20"/>
+                <w:szCs w:val="24"/>
+              </w:rPr>
+              <w:t>EnvironmentSatisfactionID</w:t>
+            </w:r>
+            <w:proofErr w:type="spellEnd"/>
+            <w:r>
+              <w:rPr>
+                <w:rFonts w:ascii="Times New Roman" w:hAnsi="Times New Roman" w:cs="Times New Roman"/>
+                <w:sz w:val="20"/>
+                <w:szCs w:val="24"/>
+              </w:rPr>
+              <w:t xml:space="preserve"> (PK)</w:t>
             </w:r>
           </w:p>
         </w:tc>
@@ -1658,18 +1731,28 @@
           <w:p>
             <w:pPr>
               <w:rPr>
+                <w:rFonts w:ascii="Times New Roman" w:hAnsi="Times New Roman" w:cs="Times New Roman"/>
+                <w:sz w:val="20"/>
+                <w:szCs w:val="24"/>
+              </w:rPr>
+            </w:pPr>
+            <w:proofErr w:type="spellStart"/>
+            <w:r>
+              <w:rPr>
                 <w:rFonts w:ascii="Times New Roman" w:hAnsi="Times New Roman" w:cs="Times New Roman" w:hint="eastAsia"/>
                 <w:sz w:val="20"/>
                 <w:szCs w:val="24"/>
               </w:rPr>
-            </w:pPr>
+              <w:t>JobInvolvement</w:t>
+            </w:r>
+            <w:proofErr w:type="spellEnd"/>
             <w:r>
               <w:rPr>
                 <w:rFonts w:ascii="Times New Roman" w:hAnsi="Times New Roman" w:cs="Times New Roman" w:hint="eastAsia"/>
                 <w:sz w:val="20"/>
                 <w:szCs w:val="24"/>
               </w:rPr>
-              <w:t xml:space="preserve">JobInvolvement </w:t>
+              <w:t xml:space="preserve"> </w:t>
             </w:r>
             <w:r>
               <w:rPr>
@@ -1693,6 +1776,7 @@
                 <w:szCs w:val="24"/>
               </w:rPr>
             </w:pPr>
+            <w:proofErr w:type="spellStart"/>
             <w:r>
               <w:rPr>
                 <w:rFonts w:ascii="Times New Roman" w:hAnsi="Times New Roman" w:cs="Times New Roman" w:hint="eastAsia"/>
@@ -1701,6 +1785,7 @@
               </w:rPr>
               <w:t>JobInvolvement</w:t>
             </w:r>
+            <w:proofErr w:type="spellEnd"/>
           </w:p>
         </w:tc>
         <w:tc>
@@ -1715,21 +1800,23 @@
                 <w:szCs w:val="24"/>
               </w:rPr>
             </w:pPr>
+            <w:proofErr w:type="spellStart"/>
             <w:r>
               <w:rPr>
                 <w:rFonts w:ascii="Times New Roman" w:hAnsi="Times New Roman" w:cs="Times New Roman" w:hint="eastAsia"/>
                 <w:sz w:val="20"/>
                 <w:szCs w:val="24"/>
               </w:rPr>
-              <w:t>JobInvolvement</w:t>
-            </w:r>
+              <w:t>JobInvolvementID</w:t>
+            </w:r>
+            <w:proofErr w:type="spellEnd"/>
             <w:r>
               <w:rPr>
                 <w:rFonts w:ascii="Times New Roman" w:hAnsi="Times New Roman" w:cs="Times New Roman" w:hint="eastAsia"/>
                 <w:sz w:val="20"/>
                 <w:szCs w:val="24"/>
               </w:rPr>
-              <w:t>ID (PK)</w:t>
+              <w:t xml:space="preserve"> (PK)</w:t>
             </w:r>
           </w:p>
         </w:tc>
@@ -1757,18 +1844,28 @@
           <w:p>
             <w:pPr>
               <w:rPr>
+                <w:rFonts w:ascii="Times New Roman" w:hAnsi="Times New Roman" w:cs="Times New Roman"/>
+                <w:sz w:val="20"/>
+                <w:szCs w:val="24"/>
+              </w:rPr>
+            </w:pPr>
+            <w:proofErr w:type="spellStart"/>
+            <w:r>
+              <w:rPr>
                 <w:rFonts w:ascii="Times New Roman" w:hAnsi="Times New Roman" w:cs="Times New Roman" w:hint="eastAsia"/>
                 <w:sz w:val="20"/>
                 <w:szCs w:val="24"/>
               </w:rPr>
-            </w:pPr>
+              <w:t>JobSatisfaction</w:t>
+            </w:r>
+            <w:proofErr w:type="spellEnd"/>
             <w:r>
               <w:rPr>
                 <w:rFonts w:ascii="Times New Roman" w:hAnsi="Times New Roman" w:cs="Times New Roman" w:hint="eastAsia"/>
                 <w:sz w:val="20"/>
                 <w:szCs w:val="24"/>
               </w:rPr>
-              <w:t>JobSatisfaction (FK)</w:t>
+              <w:t xml:space="preserve"> (FK)</w:t>
             </w:r>
           </w:p>
         </w:tc>
@@ -1784,6 +1881,7 @@
                 <w:szCs w:val="24"/>
               </w:rPr>
             </w:pPr>
+            <w:proofErr w:type="spellStart"/>
             <w:r>
               <w:rPr>
                 <w:rFonts w:ascii="Times New Roman" w:hAnsi="Times New Roman" w:cs="Times New Roman" w:hint="eastAsia"/>
@@ -1792,6 +1890,7 @@
               </w:rPr>
               <w:t>JobSatisfaction</w:t>
             </w:r>
+            <w:proofErr w:type="spellEnd"/>
           </w:p>
         </w:tc>
         <w:tc>
@@ -1806,21 +1905,23 @@
                 <w:szCs w:val="24"/>
               </w:rPr>
             </w:pPr>
+            <w:proofErr w:type="spellStart"/>
             <w:r>
               <w:rPr>
                 <w:rFonts w:ascii="Times New Roman" w:hAnsi="Times New Roman" w:cs="Times New Roman" w:hint="eastAsia"/>
                 <w:sz w:val="20"/>
                 <w:szCs w:val="24"/>
               </w:rPr>
-              <w:t>JobSatisfaction</w:t>
-            </w:r>
+              <w:t>JobSatisfactionID</w:t>
+            </w:r>
+            <w:proofErr w:type="spellEnd"/>
             <w:r>
               <w:rPr>
                 <w:rFonts w:ascii="Times New Roman" w:hAnsi="Times New Roman" w:cs="Times New Roman" w:hint="eastAsia"/>
                 <w:sz w:val="20"/>
                 <w:szCs w:val="24"/>
               </w:rPr>
-              <w:t>ID (PK)</w:t>
+              <w:t xml:space="preserve"> (PK)</w:t>
             </w:r>
           </w:p>
         </w:tc>
@@ -1848,18 +1949,28 @@
           <w:p>
             <w:pPr>
               <w:rPr>
+                <w:rFonts w:ascii="Times New Roman" w:hAnsi="Times New Roman" w:cs="Times New Roman"/>
+                <w:sz w:val="20"/>
+                <w:szCs w:val="24"/>
+              </w:rPr>
+            </w:pPr>
+            <w:proofErr w:type="spellStart"/>
+            <w:r>
+              <w:rPr>
                 <w:rFonts w:ascii="Times New Roman" w:hAnsi="Times New Roman" w:cs="Times New Roman" w:hint="eastAsia"/>
                 <w:sz w:val="20"/>
                 <w:szCs w:val="24"/>
               </w:rPr>
-            </w:pPr>
+              <w:t>PerformanceRating</w:t>
+            </w:r>
+            <w:proofErr w:type="spellEnd"/>
             <w:r>
               <w:rPr>
                 <w:rFonts w:ascii="Times New Roman" w:hAnsi="Times New Roman" w:cs="Times New Roman" w:hint="eastAsia"/>
                 <w:sz w:val="20"/>
                 <w:szCs w:val="24"/>
               </w:rPr>
-              <w:t>PerformanceRating (FK)</w:t>
+              <w:t xml:space="preserve"> (FK)</w:t>
             </w:r>
           </w:p>
         </w:tc>
@@ -1875,6 +1986,7 @@
                 <w:szCs w:val="24"/>
               </w:rPr>
             </w:pPr>
+            <w:proofErr w:type="spellStart"/>
             <w:r>
               <w:rPr>
                 <w:rFonts w:ascii="Times New Roman" w:hAnsi="Times New Roman" w:cs="Times New Roman" w:hint="eastAsia"/>
@@ -1883,6 +1995,7 @@
               </w:rPr>
               <w:t>PerformanceRating</w:t>
             </w:r>
+            <w:proofErr w:type="spellEnd"/>
           </w:p>
         </w:tc>
         <w:tc>
@@ -1897,21 +2010,23 @@
                 <w:szCs w:val="24"/>
               </w:rPr>
             </w:pPr>
+            <w:proofErr w:type="spellStart"/>
             <w:r>
               <w:rPr>
                 <w:rFonts w:ascii="Times New Roman" w:hAnsi="Times New Roman" w:cs="Times New Roman" w:hint="eastAsia"/>
                 <w:sz w:val="20"/>
                 <w:szCs w:val="24"/>
               </w:rPr>
-              <w:t>PerformanceRating</w:t>
-            </w:r>
+              <w:t>PerformanceRatingID</w:t>
+            </w:r>
+            <w:proofErr w:type="spellEnd"/>
             <w:r>
               <w:rPr>
                 <w:rFonts w:ascii="Times New Roman" w:hAnsi="Times New Roman" w:cs="Times New Roman" w:hint="eastAsia"/>
                 <w:sz w:val="20"/>
                 <w:szCs w:val="24"/>
               </w:rPr>
-              <w:t>ID (PK)</w:t>
+              <w:t xml:space="preserve"> (PK)</w:t>
             </w:r>
           </w:p>
         </w:tc>
@@ -1939,18 +2054,28 @@
           <w:p>
             <w:pPr>
               <w:rPr>
+                <w:rFonts w:ascii="Times New Roman" w:hAnsi="Times New Roman" w:cs="Times New Roman"/>
+                <w:sz w:val="20"/>
+                <w:szCs w:val="24"/>
+              </w:rPr>
+            </w:pPr>
+            <w:proofErr w:type="spellStart"/>
+            <w:r>
+              <w:rPr>
                 <w:rFonts w:ascii="Times New Roman" w:hAnsi="Times New Roman" w:cs="Times New Roman" w:hint="eastAsia"/>
                 <w:sz w:val="20"/>
                 <w:szCs w:val="24"/>
               </w:rPr>
-            </w:pPr>
+              <w:t>RelationshipSatisfaction</w:t>
+            </w:r>
+            <w:proofErr w:type="spellEnd"/>
             <w:r>
               <w:rPr>
                 <w:rFonts w:ascii="Times New Roman" w:hAnsi="Times New Roman" w:cs="Times New Roman" w:hint="eastAsia"/>
                 <w:sz w:val="20"/>
                 <w:szCs w:val="24"/>
               </w:rPr>
-              <w:t>RelationshipSatisfaction (FK)</w:t>
+              <w:t xml:space="preserve"> (FK)</w:t>
             </w:r>
           </w:p>
         </w:tc>
@@ -1966,6 +2091,7 @@
                 <w:szCs w:val="24"/>
               </w:rPr>
             </w:pPr>
+            <w:proofErr w:type="spellStart"/>
             <w:r>
               <w:rPr>
                 <w:rFonts w:ascii="Times New Roman" w:hAnsi="Times New Roman" w:cs="Times New Roman" w:hint="eastAsia"/>
@@ -1974,6 +2100,7 @@
               </w:rPr>
               <w:t>RelationshipSatisfaction</w:t>
             </w:r>
+            <w:proofErr w:type="spellEnd"/>
           </w:p>
         </w:tc>
         <w:tc>
@@ -1988,21 +2115,23 @@
                 <w:szCs w:val="24"/>
               </w:rPr>
             </w:pPr>
+            <w:proofErr w:type="spellStart"/>
             <w:r>
               <w:rPr>
                 <w:rFonts w:ascii="Times New Roman" w:hAnsi="Times New Roman" w:cs="Times New Roman" w:hint="eastAsia"/>
                 <w:sz w:val="20"/>
                 <w:szCs w:val="24"/>
               </w:rPr>
-              <w:t>RelationshipSatisfaction</w:t>
-            </w:r>
+              <w:t>RelationshipSatisfactionID</w:t>
+            </w:r>
+            <w:proofErr w:type="spellEnd"/>
             <w:r>
               <w:rPr>
                 <w:rFonts w:ascii="Times New Roman" w:hAnsi="Times New Roman" w:cs="Times New Roman" w:hint="eastAsia"/>
                 <w:sz w:val="20"/>
                 <w:szCs w:val="24"/>
               </w:rPr>
-              <w:t>ID (PK)</w:t>
+              <w:t xml:space="preserve"> (PK)</w:t>
             </w:r>
           </w:p>
         </w:tc>
@@ -2030,18 +2159,28 @@
           <w:p>
             <w:pPr>
               <w:rPr>
+                <w:rFonts w:ascii="Times New Roman" w:hAnsi="Times New Roman" w:cs="Times New Roman"/>
+                <w:sz w:val="20"/>
+                <w:szCs w:val="24"/>
+              </w:rPr>
+            </w:pPr>
+            <w:proofErr w:type="spellStart"/>
+            <w:r>
+              <w:rPr>
                 <w:rFonts w:ascii="Times New Roman" w:hAnsi="Times New Roman" w:cs="Times New Roman" w:hint="eastAsia"/>
                 <w:sz w:val="20"/>
                 <w:szCs w:val="24"/>
               </w:rPr>
-            </w:pPr>
+              <w:t>WorkLifeBalance</w:t>
+            </w:r>
+            <w:proofErr w:type="spellEnd"/>
             <w:r>
               <w:rPr>
                 <w:rFonts w:ascii="Times New Roman" w:hAnsi="Times New Roman" w:cs="Times New Roman" w:hint="eastAsia"/>
                 <w:sz w:val="20"/>
                 <w:szCs w:val="24"/>
               </w:rPr>
-              <w:t>WorkLifeBalance (FK)</w:t>
+              <w:t xml:space="preserve"> (FK)</w:t>
             </w:r>
           </w:p>
         </w:tc>
@@ -2057,6 +2196,7 @@
                 <w:szCs w:val="24"/>
               </w:rPr>
             </w:pPr>
+            <w:proofErr w:type="spellStart"/>
             <w:r>
               <w:rPr>
                 <w:rFonts w:ascii="Times New Roman" w:hAnsi="Times New Roman" w:cs="Times New Roman" w:hint="eastAsia"/>
@@ -2065,6 +2205,7 @@
               </w:rPr>
               <w:t>WorkLifeBalance</w:t>
             </w:r>
+            <w:proofErr w:type="spellEnd"/>
           </w:p>
         </w:tc>
         <w:tc>
@@ -2079,21 +2220,23 @@
                 <w:szCs w:val="24"/>
               </w:rPr>
             </w:pPr>
+            <w:proofErr w:type="spellStart"/>
             <w:r>
               <w:rPr>
                 <w:rFonts w:ascii="Times New Roman" w:hAnsi="Times New Roman" w:cs="Times New Roman" w:hint="eastAsia"/>
                 <w:sz w:val="20"/>
                 <w:szCs w:val="24"/>
               </w:rPr>
-              <w:t>WorkLifeBalance</w:t>
-            </w:r>
+              <w:t>WorkLifeBalanceID</w:t>
+            </w:r>
+            <w:proofErr w:type="spellEnd"/>
             <w:r>
               <w:rPr>
                 <w:rFonts w:ascii="Times New Roman" w:hAnsi="Times New Roman" w:cs="Times New Roman" w:hint="eastAsia"/>
                 <w:sz w:val="20"/>
                 <w:szCs w:val="24"/>
               </w:rPr>
-              <w:t>ID (PK)</w:t>
+              <w:t xml:space="preserve"> (PK)</w:t>
             </w:r>
           </w:p>
         </w:tc>
@@ -2102,18 +2245,28 @@
     <w:p>
       <w:pPr>
         <w:rPr>
-          <w:rFonts w:ascii="Times New Roman" w:hAnsi="Times New Roman" w:cs="Times New Roman" w:hint="eastAsia"/>
-          <w:sz w:val="24"/>
-          <w:szCs w:val="24"/>
-        </w:rPr>
-      </w:pPr>
-      <w:r>
-        <w:rPr>
-          <w:rFonts w:ascii="Times New Roman" w:hAnsi="Times New Roman" w:cs="Times New Roman" w:hint="eastAsia"/>
-          <w:sz w:val="24"/>
-          <w:szCs w:val="24"/>
-        </w:rPr>
-        <w:t xml:space="preserve">So we can create a query when we need to </w:t>
+          <w:rFonts w:ascii="Times New Roman" w:hAnsi="Times New Roman" w:cs="Times New Roman"/>
+          <w:sz w:val="24"/>
+          <w:szCs w:val="24"/>
+        </w:rPr>
+      </w:pPr>
+      <w:proofErr w:type="gramStart"/>
+      <w:r>
+        <w:rPr>
+          <w:rFonts w:ascii="Times New Roman" w:hAnsi="Times New Roman" w:cs="Times New Roman" w:hint="eastAsia"/>
+          <w:sz w:val="24"/>
+          <w:szCs w:val="24"/>
+        </w:rPr>
+        <w:t>So</w:t>
+      </w:r>
+      <w:proofErr w:type="gramEnd"/>
+      <w:r>
+        <w:rPr>
+          <w:rFonts w:ascii="Times New Roman" w:hAnsi="Times New Roman" w:cs="Times New Roman" w:hint="eastAsia"/>
+          <w:sz w:val="24"/>
+          <w:szCs w:val="24"/>
+        </w:rPr>
+        <w:t xml:space="preserve"> we can create a query when we need to </w:t>
       </w:r>
       <w:r>
         <w:rPr>
@@ -2129,13 +2282,31 @@
           <w:sz w:val="24"/>
           <w:szCs w:val="24"/>
         </w:rPr>
-        <w:t xml:space="preserve"> the descriptor for a certain criteria.</w:t>
+        <w:t xml:space="preserve"> the descriptor for some</w:t>
+      </w:r>
+      <w:r>
+        <w:rPr>
+          <w:rFonts w:ascii="Times New Roman" w:hAnsi="Times New Roman" w:cs="Times New Roman" w:hint="eastAsia"/>
+          <w:sz w:val="24"/>
+          <w:szCs w:val="24"/>
+        </w:rPr>
+        <w:t xml:space="preserve"> certain crit</w:t>
+      </w:r>
+      <w:bookmarkStart w:id="0" w:name="_GoBack"/>
+      <w:bookmarkEnd w:id="0"/>
+      <w:r>
+        <w:rPr>
+          <w:rFonts w:ascii="Times New Roman" w:hAnsi="Times New Roman" w:cs="Times New Roman" w:hint="eastAsia"/>
+          <w:sz w:val="24"/>
+          <w:szCs w:val="24"/>
+        </w:rPr>
+        <w:t>eria.</w:t>
       </w:r>
     </w:p>
     <w:p>
       <w:pPr>
         <w:rPr>
-          <w:rFonts w:ascii="Times New Roman" w:hAnsi="Times New Roman" w:cs="Times New Roman" w:hint="eastAsia"/>
+          <w:rFonts w:ascii="Times New Roman" w:hAnsi="Times New Roman" w:cs="Times New Roman"/>
           <w:b/>
           <w:sz w:val="24"/>
           <w:szCs w:val="24"/>
@@ -2155,7 +2326,7 @@
     <w:p>
       <w:pPr>
         <w:rPr>
-          <w:rFonts w:ascii="Times New Roman" w:hAnsi="Times New Roman" w:cs="Times New Roman" w:hint="eastAsia"/>
+          <w:rFonts w:ascii="Times New Roman" w:hAnsi="Times New Roman" w:cs="Times New Roman"/>
           <w:sz w:val="24"/>
           <w:szCs w:val="24"/>
         </w:rPr>
@@ -2220,7 +2391,7 @@
     <w:p>
       <w:pPr>
         <w:rPr>
-          <w:rFonts w:ascii="Times New Roman" w:hAnsi="Times New Roman" w:cs="Times New Roman" w:hint="eastAsia"/>
+          <w:rFonts w:ascii="Times New Roman" w:hAnsi="Times New Roman" w:cs="Times New Roman"/>
           <w:sz w:val="24"/>
           <w:szCs w:val="24"/>
         </w:rPr>
@@ -2229,7 +2400,7 @@
     <w:p>
       <w:pPr>
         <w:rPr>
-          <w:rFonts w:ascii="Times New Roman" w:hAnsi="Times New Roman" w:cs="Times New Roman" w:hint="eastAsia"/>
+          <w:rFonts w:ascii="Times New Roman" w:hAnsi="Times New Roman" w:cs="Times New Roman"/>
           <w:sz w:val="24"/>
           <w:szCs w:val="24"/>
         </w:rPr>
@@ -2246,7 +2417,7 @@
     <w:p>
       <w:pPr>
         <w:rPr>
-          <w:rFonts w:ascii="Times New Roman" w:hAnsi="Times New Roman" w:cs="Times New Roman" w:hint="eastAsia"/>
+          <w:rFonts w:ascii="Times New Roman" w:hAnsi="Times New Roman" w:cs="Times New Roman"/>
           <w:sz w:val="24"/>
           <w:szCs w:val="24"/>
         </w:rPr>
@@ -2255,7 +2426,7 @@
     <w:p>
       <w:pPr>
         <w:rPr>
-          <w:rFonts w:ascii="Times New Roman" w:hAnsi="Times New Roman" w:cs="Times New Roman" w:hint="eastAsia"/>
+          <w:rFonts w:ascii="Times New Roman" w:hAnsi="Times New Roman" w:cs="Times New Roman"/>
           <w:sz w:val="24"/>
           <w:szCs w:val="24"/>
         </w:rPr>
@@ -2272,7 +2443,7 @@
     <w:p>
       <w:pPr>
         <w:rPr>
-          <w:rFonts w:ascii="Times New Roman" w:hAnsi="Times New Roman" w:cs="Times New Roman" w:hint="eastAsia"/>
+          <w:rFonts w:ascii="Times New Roman" w:hAnsi="Times New Roman" w:cs="Times New Roman"/>
           <w:sz w:val="24"/>
           <w:szCs w:val="24"/>
         </w:rPr>
@@ -2281,7 +2452,7 @@
     <w:p>
       <w:pPr>
         <w:rPr>
-          <w:rFonts w:ascii="Times New Roman" w:hAnsi="Times New Roman" w:cs="Times New Roman" w:hint="eastAsia"/>
+          <w:rFonts w:ascii="Times New Roman" w:hAnsi="Times New Roman" w:cs="Times New Roman"/>
           <w:sz w:val="24"/>
           <w:szCs w:val="24"/>
         </w:rPr>
@@ -2298,7 +2469,7 @@
     <w:p>
       <w:pPr>
         <w:rPr>
-          <w:rFonts w:ascii="Times New Roman" w:hAnsi="Times New Roman" w:cs="Times New Roman" w:hint="eastAsia"/>
+          <w:rFonts w:ascii="Times New Roman" w:hAnsi="Times New Roman" w:cs="Times New Roman"/>
           <w:sz w:val="24"/>
           <w:szCs w:val="24"/>
         </w:rPr>
@@ -2307,7 +2478,7 @@
     <w:p>
       <w:pPr>
         <w:rPr>
-          <w:rFonts w:ascii="Times New Roman" w:hAnsi="Times New Roman" w:cs="Times New Roman" w:hint="eastAsia"/>
+          <w:rFonts w:ascii="Times New Roman" w:hAnsi="Times New Roman" w:cs="Times New Roman"/>
           <w:sz w:val="24"/>
           <w:szCs w:val="24"/>
         </w:rPr>
@@ -2340,7 +2511,7 @@
     <w:p>
       <w:pPr>
         <w:rPr>
-          <w:rFonts w:ascii="Times New Roman" w:hAnsi="Times New Roman" w:cs="Times New Roman" w:hint="eastAsia"/>
+          <w:rFonts w:ascii="Times New Roman" w:hAnsi="Times New Roman" w:cs="Times New Roman"/>
           <w:sz w:val="24"/>
           <w:szCs w:val="24"/>
         </w:rPr>
@@ -2349,7 +2520,7 @@
     <w:p>
       <w:pPr>
         <w:rPr>
-          <w:rFonts w:ascii="Times New Roman" w:hAnsi="Times New Roman" w:cs="Times New Roman" w:hint="eastAsia"/>
+          <w:rFonts w:ascii="Times New Roman" w:hAnsi="Times New Roman" w:cs="Times New Roman"/>
           <w:sz w:val="24"/>
           <w:szCs w:val="24"/>
         </w:rPr>
@@ -2368,13 +2539,31 @@
           <w:sz w:val="24"/>
           <w:szCs w:val="24"/>
         </w:rPr>
-        <w:t xml:space="preserve">Shows the maximum age of employees where the criteria YearsAtCompany &lt; 1. </w:t>
+        <w:t xml:space="preserve">Shows the maximum age of employees where the criteria </w:t>
+      </w:r>
+      <w:proofErr w:type="spellStart"/>
+      <w:r>
+        <w:rPr>
+          <w:rFonts w:ascii="Times New Roman" w:hAnsi="Times New Roman" w:cs="Times New Roman" w:hint="eastAsia"/>
+          <w:sz w:val="24"/>
+          <w:szCs w:val="24"/>
+        </w:rPr>
+        <w:t>YearsAtCompany</w:t>
+      </w:r>
+      <w:proofErr w:type="spellEnd"/>
+      <w:r>
+        <w:rPr>
+          <w:rFonts w:ascii="Times New Roman" w:hAnsi="Times New Roman" w:cs="Times New Roman" w:hint="eastAsia"/>
+          <w:sz w:val="24"/>
+          <w:szCs w:val="24"/>
+        </w:rPr>
+        <w:t xml:space="preserve"> &lt; 1. </w:t>
       </w:r>
     </w:p>
     <w:p>
       <w:pPr>
         <w:rPr>
-          <w:rFonts w:ascii="Times New Roman" w:hAnsi="Times New Roman" w:cs="Times New Roman" w:hint="eastAsia"/>
+          <w:rFonts w:ascii="Times New Roman" w:hAnsi="Times New Roman" w:cs="Times New Roman"/>
           <w:sz w:val="24"/>
           <w:szCs w:val="24"/>
         </w:rPr>
@@ -2383,7 +2572,7 @@
     <w:p>
       <w:pPr>
         <w:rPr>
-          <w:rFonts w:ascii="Times New Roman" w:hAnsi="Times New Roman" w:cs="Times New Roman" w:hint="eastAsia"/>
+          <w:rFonts w:ascii="Times New Roman" w:hAnsi="Times New Roman" w:cs="Times New Roman"/>
           <w:sz w:val="24"/>
           <w:szCs w:val="24"/>
         </w:rPr>
@@ -2464,7 +2653,7 @@
     <w:p>
       <w:pPr>
         <w:rPr>
-          <w:rFonts w:ascii="Times New Roman" w:hAnsi="Times New Roman" w:cs="Times New Roman" w:hint="eastAsia"/>
+          <w:rFonts w:ascii="Times New Roman" w:hAnsi="Times New Roman" w:cs="Times New Roman"/>
           <w:sz w:val="24"/>
           <w:szCs w:val="24"/>
         </w:rPr>
@@ -2473,7 +2662,7 @@
     <w:p>
       <w:pPr>
         <w:rPr>
-          <w:rFonts w:ascii="Times New Roman" w:hAnsi="Times New Roman" w:cs="Times New Roman" w:hint="eastAsia"/>
+          <w:rFonts w:ascii="Times New Roman" w:hAnsi="Times New Roman" w:cs="Times New Roman"/>
           <w:sz w:val="24"/>
           <w:szCs w:val="24"/>
         </w:rPr>
@@ -2594,7 +2783,7 @@
     <w:p>
       <w:pPr>
         <w:rPr>
-          <w:rFonts w:ascii="Times New Roman" w:hAnsi="Times New Roman" w:cs="Times New Roman" w:hint="eastAsia"/>
+          <w:rFonts w:ascii="Times New Roman" w:hAnsi="Times New Roman" w:cs="Times New Roman"/>
           <w:sz w:val="24"/>
           <w:szCs w:val="24"/>
         </w:rPr>
@@ -2603,7 +2792,7 @@
     <w:p>
       <w:pPr>
         <w:rPr>
-          <w:rFonts w:ascii="Times New Roman" w:hAnsi="Times New Roman" w:cs="Times New Roman" w:hint="eastAsia"/>
+          <w:rFonts w:ascii="Times New Roman" w:hAnsi="Times New Roman" w:cs="Times New Roman"/>
           <w:sz w:val="24"/>
           <w:szCs w:val="24"/>
         </w:rPr>
@@ -2630,15 +2819,51 @@
           <w:sz w:val="24"/>
           <w:szCs w:val="24"/>
         </w:rPr>
-        <w:t xml:space="preserve">In order to show the descriptor of the average performanceRating of each department, </w:t>
-      </w:r>
-      <w:r>
-        <w:rPr>
-          <w:rFonts w:ascii="Times New Roman" w:hAnsi="Times New Roman" w:cs="Times New Roman" w:hint="eastAsia"/>
-          <w:sz w:val="24"/>
-          <w:szCs w:val="24"/>
-        </w:rPr>
-        <w:t xml:space="preserve">I used the Round() function to round the average number into integer then </w:t>
+        <w:t xml:space="preserve">In order to show the descriptor of the average </w:t>
+      </w:r>
+      <w:proofErr w:type="spellStart"/>
+      <w:r>
+        <w:rPr>
+          <w:rFonts w:ascii="Times New Roman" w:hAnsi="Times New Roman" w:cs="Times New Roman" w:hint="eastAsia"/>
+          <w:sz w:val="24"/>
+          <w:szCs w:val="24"/>
+        </w:rPr>
+        <w:t>performanceRating</w:t>
+      </w:r>
+      <w:proofErr w:type="spellEnd"/>
+      <w:r>
+        <w:rPr>
+          <w:rFonts w:ascii="Times New Roman" w:hAnsi="Times New Roman" w:cs="Times New Roman" w:hint="eastAsia"/>
+          <w:sz w:val="24"/>
+          <w:szCs w:val="24"/>
+        </w:rPr>
+        <w:t xml:space="preserve"> of each department, </w:t>
+      </w:r>
+      <w:r>
+        <w:rPr>
+          <w:rFonts w:ascii="Times New Roman" w:hAnsi="Times New Roman" w:cs="Times New Roman" w:hint="eastAsia"/>
+          <w:sz w:val="24"/>
+          <w:szCs w:val="24"/>
+        </w:rPr>
+        <w:t xml:space="preserve">I used the </w:t>
+      </w:r>
+      <w:proofErr w:type="gramStart"/>
+      <w:r>
+        <w:rPr>
+          <w:rFonts w:ascii="Times New Roman" w:hAnsi="Times New Roman" w:cs="Times New Roman" w:hint="eastAsia"/>
+          <w:sz w:val="24"/>
+          <w:szCs w:val="24"/>
+        </w:rPr>
+        <w:t>Round(</w:t>
+      </w:r>
+      <w:proofErr w:type="gramEnd"/>
+      <w:r>
+        <w:rPr>
+          <w:rFonts w:ascii="Times New Roman" w:hAnsi="Times New Roman" w:cs="Times New Roman" w:hint="eastAsia"/>
+          <w:sz w:val="24"/>
+          <w:szCs w:val="24"/>
+        </w:rPr>
+        <w:t xml:space="preserve">) function to round the average number into integer then </w:t>
       </w:r>
       <w:r>
         <w:rPr>
@@ -2662,7 +2887,25 @@
           <w:sz w:val="24"/>
           <w:szCs w:val="24"/>
         </w:rPr>
-        <w:t>In order to see the difference between departments, I used Round() function to round the average in 2 decimal point.</w:t>
+        <w:t xml:space="preserve">In order to see the difference between departments, I used </w:t>
+      </w:r>
+      <w:proofErr w:type="gramStart"/>
+      <w:r>
+        <w:rPr>
+          <w:rFonts w:ascii="Times New Roman" w:hAnsi="Times New Roman" w:cs="Times New Roman" w:hint="eastAsia"/>
+          <w:sz w:val="24"/>
+          <w:szCs w:val="24"/>
+        </w:rPr>
+        <w:t>Round(</w:t>
+      </w:r>
+      <w:proofErr w:type="gramEnd"/>
+      <w:r>
+        <w:rPr>
+          <w:rFonts w:ascii="Times New Roman" w:hAnsi="Times New Roman" w:cs="Times New Roman" w:hint="eastAsia"/>
+          <w:sz w:val="24"/>
+          <w:szCs w:val="24"/>
+        </w:rPr>
+        <w:t>) function to round the average in 2 decimal point.</w:t>
       </w:r>
       <w:r>
         <w:rPr>
@@ -2676,7 +2919,7 @@
     <w:p>
       <w:pPr>
         <w:rPr>
-          <w:rFonts w:ascii="Times New Roman" w:hAnsi="Times New Roman" w:cs="Times New Roman" w:hint="eastAsia"/>
+          <w:rFonts w:ascii="Times New Roman" w:hAnsi="Times New Roman" w:cs="Times New Roman"/>
           <w:sz w:val="24"/>
           <w:szCs w:val="24"/>
         </w:rPr>
@@ -2685,7 +2928,7 @@
     <w:p>
       <w:pPr>
         <w:rPr>
-          <w:rFonts w:ascii="Times New Roman" w:hAnsi="Times New Roman" w:cs="Times New Roman" w:hint="eastAsia"/>
+          <w:rFonts w:ascii="Times New Roman" w:hAnsi="Times New Roman" w:cs="Times New Roman"/>
           <w:sz w:val="24"/>
           <w:szCs w:val="24"/>
         </w:rPr>
@@ -2704,10 +2947,80 @@
           <w:sz w:val="24"/>
           <w:szCs w:val="24"/>
         </w:rPr>
-        <w:t>Set a parameter query under the EmployeeNumber field [Please type employee number], I decided to show EmployeeNumber field too along with DistanceFromHome and BusinessTravel since it would present the query result better. As expected, if run the query, Access will ask the user to type in the employee number prior showing the result.</w:t>
-      </w:r>
-      <w:bookmarkStart w:id="0" w:name="_GoBack"/>
-      <w:bookmarkEnd w:id="0"/>
+        <w:t xml:space="preserve">Set a parameter query under the </w:t>
+      </w:r>
+      <w:proofErr w:type="spellStart"/>
+      <w:r>
+        <w:rPr>
+          <w:rFonts w:ascii="Times New Roman" w:hAnsi="Times New Roman" w:cs="Times New Roman" w:hint="eastAsia"/>
+          <w:sz w:val="24"/>
+          <w:szCs w:val="24"/>
+        </w:rPr>
+        <w:t>EmployeeNumber</w:t>
+      </w:r>
+      <w:proofErr w:type="spellEnd"/>
+      <w:r>
+        <w:rPr>
+          <w:rFonts w:ascii="Times New Roman" w:hAnsi="Times New Roman" w:cs="Times New Roman" w:hint="eastAsia"/>
+          <w:sz w:val="24"/>
+          <w:szCs w:val="24"/>
+        </w:rPr>
+        <w:t xml:space="preserve"> field [Please type employee number], I decided to show </w:t>
+      </w:r>
+      <w:proofErr w:type="spellStart"/>
+      <w:r>
+        <w:rPr>
+          <w:rFonts w:ascii="Times New Roman" w:hAnsi="Times New Roman" w:cs="Times New Roman" w:hint="eastAsia"/>
+          <w:sz w:val="24"/>
+          <w:szCs w:val="24"/>
+        </w:rPr>
+        <w:t>EmployeeNumber</w:t>
+      </w:r>
+      <w:proofErr w:type="spellEnd"/>
+      <w:r>
+        <w:rPr>
+          <w:rFonts w:ascii="Times New Roman" w:hAnsi="Times New Roman" w:cs="Times New Roman" w:hint="eastAsia"/>
+          <w:sz w:val="24"/>
+          <w:szCs w:val="24"/>
+        </w:rPr>
+        <w:t xml:space="preserve"> field too along with </w:t>
+      </w:r>
+      <w:proofErr w:type="spellStart"/>
+      <w:r>
+        <w:rPr>
+          <w:rFonts w:ascii="Times New Roman" w:hAnsi="Times New Roman" w:cs="Times New Roman" w:hint="eastAsia"/>
+          <w:sz w:val="24"/>
+          <w:szCs w:val="24"/>
+        </w:rPr>
+        <w:t>DistanceFromHome</w:t>
+      </w:r>
+      <w:proofErr w:type="spellEnd"/>
+      <w:r>
+        <w:rPr>
+          <w:rFonts w:ascii="Times New Roman" w:hAnsi="Times New Roman" w:cs="Times New Roman" w:hint="eastAsia"/>
+          <w:sz w:val="24"/>
+          <w:szCs w:val="24"/>
+        </w:rPr>
+        <w:t xml:space="preserve"> and </w:t>
+      </w:r>
+      <w:proofErr w:type="spellStart"/>
+      <w:r>
+        <w:rPr>
+          <w:rFonts w:ascii="Times New Roman" w:hAnsi="Times New Roman" w:cs="Times New Roman" w:hint="eastAsia"/>
+          <w:sz w:val="24"/>
+          <w:szCs w:val="24"/>
+        </w:rPr>
+        <w:t>BusinessTravel</w:t>
+      </w:r>
+      <w:proofErr w:type="spellEnd"/>
+      <w:r>
+        <w:rPr>
+          <w:rFonts w:ascii="Times New Roman" w:hAnsi="Times New Roman" w:cs="Times New Roman" w:hint="eastAsia"/>
+          <w:sz w:val="24"/>
+          <w:szCs w:val="24"/>
+        </w:rPr>
+        <w:t xml:space="preserve"> since it would present the query result better. As expected, if run the query, Access will ask the user to type in the employee number prior showing the result.</w:t>
+      </w:r>
     </w:p>
     <w:sectPr>
       <w:pgSz w:w="11906" w:h="16838"/>
@@ -2960,6 +3273,7 @@
     <w:lsdException w:name="HTML Sample" w:semiHidden="1" w:unhideWhenUsed="1"/>
     <w:lsdException w:name="HTML Typewriter" w:semiHidden="1" w:unhideWhenUsed="1"/>
     <w:lsdException w:name="HTML Variable" w:semiHidden="1" w:unhideWhenUsed="1"/>
+    <w:lsdException w:name="Normal Table" w:semiHidden="1" w:unhideWhenUsed="1"/>
     <w:lsdException w:name="annotation subject" w:semiHidden="1" w:unhideWhenUsed="1"/>
     <w:lsdException w:name="No List" w:semiHidden="1" w:unhideWhenUsed="1"/>
     <w:lsdException w:name="Outline List 1" w:semiHidden="1" w:unhideWhenUsed="1"/>
@@ -3005,9 +3319,11 @@
     <w:lsdException w:name="Table Subtle 1" w:semiHidden="1" w:unhideWhenUsed="1"/>
     <w:lsdException w:name="Table Subtle 2" w:semiHidden="1" w:unhideWhenUsed="1"/>
     <w:lsdException w:name="Table Web 1" w:semiHidden="1" w:unhideWhenUsed="1"/>
+    <w:lsdException w:name="Table Web 2" w:semiHidden="1" w:unhideWhenUsed="1"/>
     <w:lsdException w:name="Table Web 3" w:semiHidden="1" w:unhideWhenUsed="1"/>
     <w:lsdException w:name="Balloon Text" w:semiHidden="1" w:unhideWhenUsed="1"/>
     <w:lsdException w:name="Table Grid" w:uiPriority="39"/>
+    <w:lsdException w:name="Table Theme" w:semiHidden="1" w:unhideWhenUsed="1"/>
     <w:lsdException w:name="Placeholder Text" w:semiHidden="1"/>
     <w:lsdException w:name="No Spacing" w:uiPriority="1" w:qFormat="1"/>
     <w:lsdException w:name="Light Shading" w:uiPriority="60"/>

</xml_diff>